<commit_message>
Node added with relevant changes - bulk of algorithm implemented - need to tweak (currently generates infinite loop)
</commit_message>
<xml_diff>
--- a/Computer Game AI assignment report.docx
+++ b/Computer Game AI assignment report.docx
@@ -122,6 +122,25 @@
           <w:rPr>
             <w:rStyle w:val="Hyperlink"/>
           </w:rPr>
+          <w:t>http://www.cplusplus.com/reference/queue/priority_queue/</w:t>
+        </w:r>
+      </w:hyperlink>
+      <w:r>
+        <w:t xml:space="preserve"> </w:t>
+      </w:r>
+      <w:r>
+        <w:t>&lt;-</w:t>
+      </w:r>
+      <w:r>
+        <w:t>more priority queue</w:t>
+      </w:r>
+    </w:p>
+    <w:p>
+      <w:hyperlink r:id="rId14" w:history="1">
+        <w:r>
+          <w:rPr>
+            <w:rStyle w:val="Hyperlink"/>
+          </w:rPr>
           <w:t>https://en.wikipedia.org/wiki/A*_search_algorithm</w:t>
         </w:r>
       </w:hyperlink>
@@ -130,7 +149,7 @@
       </w:r>
     </w:p>
     <w:p>
-      <w:hyperlink r:id="rId14" w:history="1">
+      <w:hyperlink r:id="rId15" w:history="1">
         <w:r>
           <w:rPr>
             <w:rStyle w:val="Hyperlink"/>
@@ -140,6 +159,58 @@
       </w:hyperlink>
       <w:r>
         <w:t xml:space="preserve"> &lt;- a* pseudocode </w:t>
+      </w:r>
+    </w:p>
+    <w:p>
+      <w:hyperlink r:id="rId16" w:history="1">
+        <w:r>
+          <w:rPr>
+            <w:rStyle w:val="Hyperlink"/>
+          </w:rPr>
+          <w:t>http://stackoverflow.com/questions/22880431/iterate-through-unordered-map-c</w:t>
+        </w:r>
+      </w:hyperlink>
+      <w:r>
+        <w:t xml:space="preserve"> &lt;- iterating through unordered_map</w:t>
+      </w:r>
+    </w:p>
+    <w:p>
+      <w:hyperlink r:id="rId17" w:history="1">
+        <w:r>
+          <w:rPr>
+            <w:rStyle w:val="Hyperlink"/>
+          </w:rPr>
+          <w:t>http://stackoverflow.com/questions/1939953/how-to-find-if-a-given-key-exists-in-a-c-stdmap</w:t>
+        </w:r>
+      </w:hyperlink>
+      <w:r>
+        <w:t xml:space="preserve"> &lt;- map.count</w:t>
+      </w:r>
+    </w:p>
+    <w:p>
+      <w:hyperlink r:id="rId18" w:history="1">
+        <w:r>
+          <w:rPr>
+            <w:rStyle w:val="Hyperlink"/>
+          </w:rPr>
+          <w:t>https://support.microsoft.com/en-us/help/837697/how-to-use-the-stl-priority-queue-class-with-a-custom-type</w:t>
+        </w:r>
+      </w:hyperlink>
+      <w:r>
+        <w:t xml:space="preserve"> &lt;- priority queue with custom class</w:t>
+      </w:r>
+    </w:p>
+    <w:p>
+      <w:hyperlink r:id="rId19" w:history="1">
+        <w:r>
+          <w:rPr>
+            <w:rStyle w:val="Hyperlink"/>
+          </w:rPr>
+          <w:t>http://www.learncpp.com/cpp-tutorial/96-overloading-the-comparison-operators/</w:t>
+        </w:r>
+      </w:hyperlink>
+      <w:r>
+        <w:t xml:space="preserve"> &lt;- overloading comparison operators</w:t>
       </w:r>
       <w:bookmarkStart w:id="0" w:name="_GoBack"/>
       <w:bookmarkEnd w:id="0"/>
@@ -148,8 +219,8 @@
     <w:p/>
     <w:p/>
     <w:sectPr>
-      <w:headerReference w:type="default" r:id="rId15"/>
-      <w:footerReference w:type="default" r:id="rId16"/>
+      <w:headerReference w:type="default" r:id="rId20"/>
+      <w:footerReference w:type="default" r:id="rId21"/>
       <w:pgSz w:w="11906" w:h="16838"/>
       <w:pgMar w:top="1440" w:right="1440" w:bottom="1440" w:left="1440" w:header="708" w:footer="708" w:gutter="0"/>
       <w:cols w:space="708"/>
@@ -839,6 +910,18 @@
       <w:u w:val="single"/>
     </w:rPr>
   </w:style>
+  <w:style w:type="character" w:styleId="FollowedHyperlink">
+    <w:name w:val="FollowedHyperlink"/>
+    <w:basedOn w:val="DefaultParagraphFont"/>
+    <w:uiPriority w:val="99"/>
+    <w:semiHidden/>
+    <w:unhideWhenUsed/>
+    <w:rsid w:val="0094481F"/>
+    <w:rPr>
+      <w:color w:val="954F72" w:themeColor="followedHyperlink"/>
+      <w:u w:val="single"/>
+    </w:rPr>
+  </w:style>
 </w:styles>
 </file>
 

</xml_diff>

<commit_message>
heuristic now hypotenuse - heavily weighted
</commit_message>
<xml_diff>
--- a/Computer Game AI assignment report.docx
+++ b/Computer Game AI assignment report.docx
@@ -253,18 +253,31 @@
       </w:r>
     </w:p>
     <w:p>
-      <w:r>
-        <w:t>red blob code</w:t>
+      <w:hyperlink r:id="rId23" w:history="1">
+        <w:r>
+          <w:rPr>
+            <w:rStyle w:val="Hyperlink"/>
+          </w:rPr>
+          <w:t>http://www.cplusplus.com/reference/cmath/hypot/</w:t>
+        </w:r>
+      </w:hyperlink>
+      <w:r>
+        <w:t xml:space="preserve"> &lt;- hypot</w:t>
       </w:r>
       <w:bookmarkStart w:id="0" w:name="_GoBack"/>
       <w:bookmarkEnd w:id="0"/>
+    </w:p>
+    <w:p>
+      <w:r>
+        <w:t>red blob code</w:t>
+      </w:r>
     </w:p>
     <w:p/>
     <w:p/>
     <w:p/>
     <w:sectPr>
-      <w:headerReference w:type="default" r:id="rId23"/>
-      <w:footerReference w:type="default" r:id="rId24"/>
+      <w:headerReference w:type="default" r:id="rId24"/>
+      <w:footerReference w:type="default" r:id="rId25"/>
       <w:pgSz w:w="11906" w:h="16838"/>
       <w:pgMar w:top="1440" w:right="1440" w:bottom="1440" w:left="1440" w:header="708" w:footer="708" w:gutter="0"/>
       <w:cols w:space="708"/>

</xml_diff>

<commit_message>
coomit before making changes to alg - taking into account heuristic cost for each node
</commit_message>
<xml_diff>
--- a/Computer Game AI assignment report.docx
+++ b/Computer Game AI assignment report.docx
@@ -264,6 +264,19 @@
       <w:r>
         <w:t xml:space="preserve"> &lt;- hypot</w:t>
       </w:r>
+    </w:p>
+    <w:p>
+      <w:hyperlink r:id="rId24" w:history="1">
+        <w:r>
+          <w:rPr>
+            <w:rStyle w:val="Hyperlink"/>
+          </w:rPr>
+          <w:t>https://github.com/SebLague/Pathfinding/blob/master/Episode%2003%20-%20astar/Assets/Scripts/Pathfinding.cs</w:t>
+        </w:r>
+      </w:hyperlink>
+      <w:r>
+        <w:t xml:space="preserve"> &lt;- c# a*</w:t>
+      </w:r>
       <w:bookmarkStart w:id="0" w:name="_GoBack"/>
       <w:bookmarkEnd w:id="0"/>
     </w:p>
@@ -276,8 +289,8 @@
     <w:p/>
     <w:p/>
     <w:sectPr>
-      <w:headerReference w:type="default" r:id="rId24"/>
-      <w:footerReference w:type="default" r:id="rId25"/>
+      <w:headerReference w:type="default" r:id="rId25"/>
+      <w:footerReference w:type="default" r:id="rId26"/>
       <w:pgSz w:w="11906" w:h="16838"/>
       <w:pgMar w:top="1440" w:right="1440" w:bottom="1440" w:left="1440" w:header="708" w:footer="708" w:gutter="0"/>
       <w:cols w:space="708"/>

</xml_diff>

<commit_message>
node equality comparator now compares node num and priority
</commit_message>
<xml_diff>
--- a/Computer Game AI assignment report.docx
+++ b/Computer Game AI assignment report.docx
@@ -32,8 +32,29 @@
         <w:t xml:space="preserve"> &lt;- hashing</w:t>
       </w:r>
       <w:r>
-        <w:t xml:space="preserve"> for custom struct – using custom struct as key in unordered_map</w:t>
-      </w:r>
+        <w:t xml:space="preserve"> for custom </w:t>
+      </w:r>
+      <w:proofErr w:type="spellStart"/>
+      <w:r>
+        <w:t>struct</w:t>
+      </w:r>
+      <w:proofErr w:type="spellEnd"/>
+      <w:r>
+        <w:t xml:space="preserve"> – using custom </w:t>
+      </w:r>
+      <w:proofErr w:type="spellStart"/>
+      <w:r>
+        <w:t>struct</w:t>
+      </w:r>
+      <w:proofErr w:type="spellEnd"/>
+      <w:r>
+        <w:t xml:space="preserve"> as key in </w:t>
+      </w:r>
+      <w:proofErr w:type="spellStart"/>
+      <w:r>
+        <w:t>unordered_map</w:t>
+      </w:r>
+      <w:proofErr w:type="spellEnd"/>
     </w:p>
     <w:p>
       <w:hyperlink r:id="rId7" w:history="1">
@@ -100,8 +121,13 @@
         </w:r>
       </w:hyperlink>
       <w:r>
-        <w:t xml:space="preserve"> &lt;-insertion for unordered_map</w:t>
-      </w:r>
+        <w:t xml:space="preserve"> &lt;-insertion for </w:t>
+      </w:r>
+      <w:proofErr w:type="spellStart"/>
+      <w:r>
+        <w:t>unordered_map</w:t>
+      </w:r>
+      <w:proofErr w:type="spellEnd"/>
     </w:p>
     <w:p>
       <w:hyperlink r:id="rId12" w:history="1">
@@ -171,8 +197,13 @@
         </w:r>
       </w:hyperlink>
       <w:r>
-        <w:t xml:space="preserve"> &lt;- iterating through unordered_map</w:t>
-      </w:r>
+        <w:t xml:space="preserve"> &lt;- iterating through </w:t>
+      </w:r>
+      <w:proofErr w:type="spellStart"/>
+      <w:r>
+        <w:t>unordered_map</w:t>
+      </w:r>
+      <w:proofErr w:type="spellEnd"/>
     </w:p>
     <w:p>
       <w:hyperlink r:id="rId17" w:history="1">
@@ -184,8 +215,13 @@
         </w:r>
       </w:hyperlink>
       <w:r>
-        <w:t xml:space="preserve"> &lt;- map.count</w:t>
-      </w:r>
+        <w:t xml:space="preserve"> &lt;- </w:t>
+      </w:r>
+      <w:proofErr w:type="spellStart"/>
+      <w:r>
+        <w:t>map.count</w:t>
+      </w:r>
+      <w:proofErr w:type="spellEnd"/>
     </w:p>
     <w:p>
       <w:hyperlink r:id="rId18" w:history="1">
@@ -211,61 +247,95 @@
       </w:hyperlink>
       <w:r>
         <w:t xml:space="preserve"> &lt;- overloading comparison operators</w:t>
-      </w:r>
-    </w:p>
-    <w:p>
-      <w:hyperlink r:id="rId20" w:history="1">
-        <w:r>
-          <w:rPr>
-            <w:rStyle w:val="Hyperlink"/>
-          </w:rPr>
-          <w:t>http://www.cplusplus.com/reference/unordered_map/unordered_map/operator[]/</w:t>
-        </w:r>
-      </w:hyperlink>
-      <w:r>
-        <w:t xml:space="preserve"> &lt;- unordered_map [] operators</w:t>
-      </w:r>
-    </w:p>
-    <w:p>
-      <w:hyperlink r:id="rId21" w:history="1">
-        <w:r>
-          <w:rPr>
-            <w:rStyle w:val="Hyperlink"/>
-          </w:rPr>
-          <w:t>http://stackoverflow.com/questions/9648100/using-own-comparator-operator-for-map-giving-error-in-case-if-key-not-found</w:t>
-        </w:r>
-      </w:hyperlink>
-      <w:r>
-        <w:t xml:space="preserve"> &lt;- comparison operators - strict weak ordering</w:t>
-      </w:r>
-    </w:p>
-    <w:p>
-      <w:hyperlink r:id="rId22" w:history="1">
-        <w:r>
-          <w:rPr>
-            <w:rStyle w:val="Hyperlink"/>
-          </w:rPr>
-          <w:t>http://www.learncpp.com/cpp-tutorial/96-overloading-the-comparison-operators/</w:t>
-        </w:r>
-      </w:hyperlink>
-      <w:r>
-        <w:t xml:space="preserve"> &lt;- friend keyword for operator overloading</w:t>
-      </w:r>
-    </w:p>
-    <w:p>
-      <w:hyperlink r:id="rId23" w:history="1">
-        <w:r>
-          <w:rPr>
-            <w:rStyle w:val="Hyperlink"/>
-          </w:rPr>
-          <w:t>http://www.cplusplus.com/reference/cmath/hypot/</w:t>
-        </w:r>
-      </w:hyperlink>
-      <w:r>
-        <w:t xml:space="preserve"> &lt;- hypot</w:t>
       </w:r>
       <w:bookmarkStart w:id="0" w:name="_GoBack"/>
       <w:bookmarkEnd w:id="0"/>
+    </w:p>
+    <w:p>
+      <w:hyperlink r:id="rId20" w:history="1">
+        <w:r>
+          <w:rPr>
+            <w:rStyle w:val="Hyperlink"/>
+          </w:rPr>
+          <w:t>http://www.cplusplus.com/reference/unordered_map/unordered_map/operator[]/</w:t>
+        </w:r>
+      </w:hyperlink>
+      <w:r>
+        <w:t xml:space="preserve"> &lt;- </w:t>
+      </w:r>
+      <w:proofErr w:type="spellStart"/>
+      <w:r>
+        <w:t>unordered_map</w:t>
+      </w:r>
+      <w:proofErr w:type="spellEnd"/>
+      <w:r>
+        <w:t xml:space="preserve"> [] operators</w:t>
+      </w:r>
+    </w:p>
+    <w:p>
+      <w:hyperlink r:id="rId21" w:history="1">
+        <w:r>
+          <w:rPr>
+            <w:rStyle w:val="Hyperlink"/>
+          </w:rPr>
+          <w:t>http://stackoverflow.com/questions/9648100/using-own-comparator-operator-for-map-giving-error-in-case-if-key-not-found</w:t>
+        </w:r>
+      </w:hyperlink>
+      <w:r>
+        <w:t xml:space="preserve"> &lt;- comparison operators - strict weak ordering</w:t>
+      </w:r>
+    </w:p>
+    <w:p>
+      <w:hyperlink r:id="rId22" w:history="1">
+        <w:r>
+          <w:rPr>
+            <w:rStyle w:val="Hyperlink"/>
+          </w:rPr>
+          <w:t>http://www.learncpp.com/cpp-tutorial/96-overloading-the-comparison-operators/</w:t>
+        </w:r>
+      </w:hyperlink>
+      <w:r>
+        <w:t xml:space="preserve"> &lt;- friend keyword for operator overloading</w:t>
+      </w:r>
+    </w:p>
+    <w:p>
+      <w:hyperlink r:id="rId23" w:history="1">
+        <w:r>
+          <w:rPr>
+            <w:rStyle w:val="Hyperlink"/>
+          </w:rPr>
+          <w:t>http://www.cplusplus.com/reference/cmath/hypot/</w:t>
+        </w:r>
+      </w:hyperlink>
+      <w:r>
+        <w:t xml:space="preserve"> &lt;- </w:t>
+      </w:r>
+      <w:proofErr w:type="spellStart"/>
+      <w:r>
+        <w:t>hypot</w:t>
+      </w:r>
+      <w:proofErr w:type="spellEnd"/>
+    </w:p>
+    <w:p>
+      <w:hyperlink r:id="rId24" w:history="1">
+        <w:r>
+          <w:rPr>
+            <w:rStyle w:val="Hyperlink"/>
+          </w:rPr>
+          <w:t>https://github.com/SebLague/Pathfinding/blob/master/Episode%2003%20-%20astar/Assets/Scripts/Pathfinding.cs</w:t>
+        </w:r>
+      </w:hyperlink>
+      <w:r>
+        <w:t xml:space="preserve"> &lt;- </w:t>
+      </w:r>
+      <w:proofErr w:type="spellStart"/>
+      <w:r>
+        <w:t>c#</w:t>
+      </w:r>
+      <w:proofErr w:type="spellEnd"/>
+      <w:r>
+        <w:t xml:space="preserve"> a*</w:t>
+      </w:r>
     </w:p>
     <w:p>
       <w:r>
@@ -276,8 +346,8 @@
     <w:p/>
     <w:p/>
     <w:sectPr>
-      <w:headerReference w:type="default" r:id="rId24"/>
-      <w:footerReference w:type="default" r:id="rId25"/>
+      <w:headerReference w:type="default" r:id="rId25"/>
+      <w:footerReference w:type="default" r:id="rId26"/>
       <w:pgSz w:w="11906" w:h="16838"/>
       <w:pgMar w:top="1440" w:right="1440" w:bottom="1440" w:left="1440" w:header="708" w:footer="708" w:gutter="0"/>
       <w:cols w:space="708"/>
@@ -346,7 +416,7 @@
           <w:rPr>
             <w:noProof/>
           </w:rPr>
-          <w:t>1</w:t>
+          <w:t>2</w:t>
         </w:r>
         <w:r>
           <w:rPr>

</xml_diff>

<commit_message>
made progress on finding out why it doesn't find the shortest path
</commit_message>
<xml_diff>
--- a/Computer Game AI assignment report.docx
+++ b/Computer Game AI assignment report.docx
@@ -32,29 +32,8 @@
         <w:t xml:space="preserve"> &lt;- hashing</w:t>
       </w:r>
       <w:r>
-        <w:t xml:space="preserve"> for custom </w:t>
-      </w:r>
-      <w:proofErr w:type="spellStart"/>
-      <w:r>
-        <w:t>struct</w:t>
-      </w:r>
-      <w:proofErr w:type="spellEnd"/>
-      <w:r>
-        <w:t xml:space="preserve"> – using custom </w:t>
-      </w:r>
-      <w:proofErr w:type="spellStart"/>
-      <w:r>
-        <w:t>struct</w:t>
-      </w:r>
-      <w:proofErr w:type="spellEnd"/>
-      <w:r>
-        <w:t xml:space="preserve"> as key in </w:t>
-      </w:r>
-      <w:proofErr w:type="spellStart"/>
-      <w:r>
-        <w:t>unordered_map</w:t>
-      </w:r>
-      <w:proofErr w:type="spellEnd"/>
+        <w:t xml:space="preserve"> for custom struct – using custom struct as key in unordered_map</w:t>
+      </w:r>
     </w:p>
     <w:p>
       <w:hyperlink r:id="rId7" w:history="1">
@@ -121,13 +100,8 @@
         </w:r>
       </w:hyperlink>
       <w:r>
-        <w:t xml:space="preserve"> &lt;-insertion for </w:t>
-      </w:r>
-      <w:proofErr w:type="spellStart"/>
-      <w:r>
-        <w:t>unordered_map</w:t>
-      </w:r>
-      <w:proofErr w:type="spellEnd"/>
+        <w:t xml:space="preserve"> &lt;-insertion for unordered_map</w:t>
+      </w:r>
     </w:p>
     <w:p>
       <w:hyperlink r:id="rId12" w:history="1">
@@ -197,13 +171,8 @@
         </w:r>
       </w:hyperlink>
       <w:r>
-        <w:t xml:space="preserve"> &lt;- iterating through </w:t>
-      </w:r>
-      <w:proofErr w:type="spellStart"/>
-      <w:r>
-        <w:t>unordered_map</w:t>
-      </w:r>
-      <w:proofErr w:type="spellEnd"/>
+        <w:t xml:space="preserve"> &lt;- iterating through unordered_map</w:t>
+      </w:r>
     </w:p>
     <w:p>
       <w:hyperlink r:id="rId17" w:history="1">
@@ -215,13 +184,8 @@
         </w:r>
       </w:hyperlink>
       <w:r>
-        <w:t xml:space="preserve"> &lt;- </w:t>
-      </w:r>
-      <w:proofErr w:type="spellStart"/>
-      <w:r>
-        <w:t>map.count</w:t>
-      </w:r>
-      <w:proofErr w:type="spellEnd"/>
+        <w:t xml:space="preserve"> &lt;- map.count</w:t>
+      </w:r>
     </w:p>
     <w:p>
       <w:hyperlink r:id="rId18" w:history="1">
@@ -247,95 +211,87 @@
       </w:hyperlink>
       <w:r>
         <w:t xml:space="preserve"> &lt;- overloading comparison operators</w:t>
+      </w:r>
+    </w:p>
+    <w:p>
+      <w:hyperlink r:id="rId20" w:history="1">
+        <w:r>
+          <w:rPr>
+            <w:rStyle w:val="Hyperlink"/>
+          </w:rPr>
+          <w:t>http://www.cplusplus.com/reference/unordered_map/unordered_map/operator[]/</w:t>
+        </w:r>
+      </w:hyperlink>
+      <w:r>
+        <w:t xml:space="preserve"> &lt;- unordered_map [] operators</w:t>
+      </w:r>
+    </w:p>
+    <w:p>
+      <w:hyperlink r:id="rId21" w:history="1">
+        <w:r>
+          <w:rPr>
+            <w:rStyle w:val="Hyperlink"/>
+          </w:rPr>
+          <w:t>http://stackoverflow.com/questions/9648100/using-own-comparator-operator-for-map-giving-error-in-case-if-key-not-found</w:t>
+        </w:r>
+      </w:hyperlink>
+      <w:r>
+        <w:t xml:space="preserve"> &lt;- comparison operators - strict weak ordering</w:t>
+      </w:r>
+    </w:p>
+    <w:p>
+      <w:hyperlink r:id="rId22" w:history="1">
+        <w:r>
+          <w:rPr>
+            <w:rStyle w:val="Hyperlink"/>
+          </w:rPr>
+          <w:t>http://www.learncpp.com/cpp-tutorial/96-overloading-the-comparison-operators/</w:t>
+        </w:r>
+      </w:hyperlink>
+      <w:r>
+        <w:t xml:space="preserve"> &lt;- friend keyword for operator overloading</w:t>
+      </w:r>
+    </w:p>
+    <w:p>
+      <w:hyperlink r:id="rId23" w:history="1">
+        <w:r>
+          <w:rPr>
+            <w:rStyle w:val="Hyperlink"/>
+          </w:rPr>
+          <w:t>http://www.cplusplus.com/reference/cmath/hypot/</w:t>
+        </w:r>
+      </w:hyperlink>
+      <w:r>
+        <w:t xml:space="preserve"> &lt;- hypot</w:t>
+      </w:r>
+    </w:p>
+    <w:p>
+      <w:hyperlink r:id="rId24" w:history="1">
+        <w:r>
+          <w:rPr>
+            <w:rStyle w:val="Hyperlink"/>
+          </w:rPr>
+          <w:t>https://github.com/SebLague/Pathfinding/blob/master/Episode%2003%20-%20astar/Assets/Scripts/Pathfinding.cs</w:t>
+        </w:r>
+      </w:hyperlink>
+      <w:r>
+        <w:t xml:space="preserve"> &lt;- c# a*</w:t>
+      </w:r>
+    </w:p>
+    <w:p>
+      <w:hyperlink r:id="rId25" w:history="1">
+        <w:r>
+          <w:rPr>
+            <w:rStyle w:val="Hyperlink"/>
+          </w:rPr>
+          <w:t>http://stackoverflow.com/questions/7542027/how-do-i-override-some-functions-in-the-queue-stl-object</w:t>
+        </w:r>
+      </w:hyperlink>
+      <w:r>
+        <w:t xml:space="preserve"> &lt;- idea for making frontier class</w:t>
       </w:r>
       <w:bookmarkStart w:id="0" w:name="_GoBack"/>
       <w:bookmarkEnd w:id="0"/>
-    </w:p>
-    <w:p>
-      <w:hyperlink r:id="rId20" w:history="1">
-        <w:r>
-          <w:rPr>
-            <w:rStyle w:val="Hyperlink"/>
-          </w:rPr>
-          <w:t>http://www.cplusplus.com/reference/unordered_map/unordered_map/operator[]/</w:t>
-        </w:r>
-      </w:hyperlink>
-      <w:r>
-        <w:t xml:space="preserve"> &lt;- </w:t>
-      </w:r>
-      <w:proofErr w:type="spellStart"/>
-      <w:r>
-        <w:t>unordered_map</w:t>
-      </w:r>
-      <w:proofErr w:type="spellEnd"/>
-      <w:r>
-        <w:t xml:space="preserve"> [] operators</w:t>
-      </w:r>
-    </w:p>
-    <w:p>
-      <w:hyperlink r:id="rId21" w:history="1">
-        <w:r>
-          <w:rPr>
-            <w:rStyle w:val="Hyperlink"/>
-          </w:rPr>
-          <w:t>http://stackoverflow.com/questions/9648100/using-own-comparator-operator-for-map-giving-error-in-case-if-key-not-found</w:t>
-        </w:r>
-      </w:hyperlink>
-      <w:r>
-        <w:t xml:space="preserve"> &lt;- comparison operators - strict weak ordering</w:t>
-      </w:r>
-    </w:p>
-    <w:p>
-      <w:hyperlink r:id="rId22" w:history="1">
-        <w:r>
-          <w:rPr>
-            <w:rStyle w:val="Hyperlink"/>
-          </w:rPr>
-          <w:t>http://www.learncpp.com/cpp-tutorial/96-overloading-the-comparison-operators/</w:t>
-        </w:r>
-      </w:hyperlink>
-      <w:r>
-        <w:t xml:space="preserve"> &lt;- friend keyword for operator overloading</w:t>
-      </w:r>
-    </w:p>
-    <w:p>
-      <w:hyperlink r:id="rId23" w:history="1">
-        <w:r>
-          <w:rPr>
-            <w:rStyle w:val="Hyperlink"/>
-          </w:rPr>
-          <w:t>http://www.cplusplus.com/reference/cmath/hypot/</w:t>
-        </w:r>
-      </w:hyperlink>
-      <w:r>
-        <w:t xml:space="preserve"> &lt;- </w:t>
-      </w:r>
-      <w:proofErr w:type="spellStart"/>
-      <w:r>
-        <w:t>hypot</w:t>
-      </w:r>
-      <w:proofErr w:type="spellEnd"/>
-    </w:p>
-    <w:p>
-      <w:hyperlink r:id="rId24" w:history="1">
-        <w:r>
-          <w:rPr>
-            <w:rStyle w:val="Hyperlink"/>
-          </w:rPr>
-          <w:t>https://github.com/SebLague/Pathfinding/blob/master/Episode%2003%20-%20astar/Assets/Scripts/Pathfinding.cs</w:t>
-        </w:r>
-      </w:hyperlink>
-      <w:r>
-        <w:t xml:space="preserve"> &lt;- </w:t>
-      </w:r>
-      <w:proofErr w:type="spellStart"/>
-      <w:r>
-        <w:t>c#</w:t>
-      </w:r>
-      <w:proofErr w:type="spellEnd"/>
-      <w:r>
-        <w:t xml:space="preserve"> a*</w:t>
-      </w:r>
     </w:p>
     <w:p>
       <w:r>
@@ -346,8 +302,8 @@
     <w:p/>
     <w:p/>
     <w:sectPr>
-      <w:headerReference w:type="default" r:id="rId25"/>
-      <w:footerReference w:type="default" r:id="rId26"/>
+      <w:headerReference w:type="default" r:id="rId26"/>
+      <w:footerReference w:type="default" r:id="rId27"/>
       <w:pgSz w:w="11906" w:h="16838"/>
       <w:pgMar w:top="1440" w:right="1440" w:bottom="1440" w:left="1440" w:header="708" w:footer="708" w:gutter="0"/>
       <w:cols w:space="708"/>

</xml_diff>

<commit_message>
comment code (possibly add user input) and write report (IN TXT!)
</commit_message>
<xml_diff>
--- a/Computer Game AI assignment report.docx
+++ b/Computer Game AI assignment report.docx
@@ -32,8 +32,29 @@
         <w:t xml:space="preserve"> &lt;- hashing</w:t>
       </w:r>
       <w:r>
-        <w:t xml:space="preserve"> for custom struct – using custom struct as key in unordered_map</w:t>
-      </w:r>
+        <w:t xml:space="preserve"> for custom </w:t>
+      </w:r>
+      <w:proofErr w:type="spellStart"/>
+      <w:r>
+        <w:t>struct</w:t>
+      </w:r>
+      <w:proofErr w:type="spellEnd"/>
+      <w:r>
+        <w:t xml:space="preserve"> – using custom </w:t>
+      </w:r>
+      <w:proofErr w:type="spellStart"/>
+      <w:r>
+        <w:t>struct</w:t>
+      </w:r>
+      <w:proofErr w:type="spellEnd"/>
+      <w:r>
+        <w:t xml:space="preserve"> as key in </w:t>
+      </w:r>
+      <w:proofErr w:type="spellStart"/>
+      <w:r>
+        <w:t>unordered_map</w:t>
+      </w:r>
+      <w:proofErr w:type="spellEnd"/>
     </w:p>
     <w:p>
       <w:hyperlink r:id="rId7" w:history="1">
@@ -100,8 +121,13 @@
         </w:r>
       </w:hyperlink>
       <w:r>
-        <w:t xml:space="preserve"> &lt;-insertion for unordered_map</w:t>
-      </w:r>
+        <w:t xml:space="preserve"> &lt;-insertion for </w:t>
+      </w:r>
+      <w:proofErr w:type="spellStart"/>
+      <w:r>
+        <w:t>unordered_map</w:t>
+      </w:r>
+      <w:proofErr w:type="spellEnd"/>
     </w:p>
     <w:p>
       <w:hyperlink r:id="rId12" w:history="1">
@@ -171,8 +197,13 @@
         </w:r>
       </w:hyperlink>
       <w:r>
-        <w:t xml:space="preserve"> &lt;- iterating through unordered_map</w:t>
-      </w:r>
+        <w:t xml:space="preserve"> &lt;- iterating through </w:t>
+      </w:r>
+      <w:proofErr w:type="spellStart"/>
+      <w:r>
+        <w:t>unordered_map</w:t>
+      </w:r>
+      <w:proofErr w:type="spellEnd"/>
     </w:p>
     <w:p>
       <w:hyperlink r:id="rId17" w:history="1">
@@ -184,8 +215,13 @@
         </w:r>
       </w:hyperlink>
       <w:r>
-        <w:t xml:space="preserve"> &lt;- map.count</w:t>
-      </w:r>
+        <w:t xml:space="preserve"> &lt;- </w:t>
+      </w:r>
+      <w:proofErr w:type="spellStart"/>
+      <w:r>
+        <w:t>map.count</w:t>
+      </w:r>
+      <w:proofErr w:type="spellEnd"/>
     </w:p>
     <w:p>
       <w:hyperlink r:id="rId18" w:history="1">
@@ -223,7 +259,15 @@
         </w:r>
       </w:hyperlink>
       <w:r>
-        <w:t xml:space="preserve"> &lt;- unordered_map [] operators</w:t>
+        <w:t xml:space="preserve"> &lt;- </w:t>
+      </w:r>
+      <w:proofErr w:type="spellStart"/>
+      <w:r>
+        <w:t>unordered_map</w:t>
+      </w:r>
+      <w:proofErr w:type="spellEnd"/>
+      <w:r>
+        <w:t xml:space="preserve"> [] operators</w:t>
       </w:r>
     </w:p>
     <w:p>
@@ -262,8 +306,13 @@
         </w:r>
       </w:hyperlink>
       <w:r>
-        <w:t xml:space="preserve"> &lt;- hypot</w:t>
-      </w:r>
+        <w:t xml:space="preserve"> &lt;- </w:t>
+      </w:r>
+      <w:proofErr w:type="spellStart"/>
+      <w:r>
+        <w:t>hypot</w:t>
+      </w:r>
+      <w:proofErr w:type="spellEnd"/>
     </w:p>
     <w:p>
       <w:hyperlink r:id="rId24" w:history="1">
@@ -275,7 +324,15 @@
         </w:r>
       </w:hyperlink>
       <w:r>
-        <w:t xml:space="preserve"> &lt;- c# a*</w:t>
+        <w:t xml:space="preserve"> &lt;- </w:t>
+      </w:r>
+      <w:proofErr w:type="spellStart"/>
+      <w:r>
+        <w:t>c#</w:t>
+      </w:r>
+      <w:proofErr w:type="spellEnd"/>
+      <w:r>
+        <w:t xml:space="preserve"> a*</w:t>
       </w:r>
     </w:p>
     <w:p>
@@ -290,6 +347,8 @@
       <w:r>
         <w:t xml:space="preserve"> &lt;- idea for making frontier class</w:t>
       </w:r>
+    </w:p>
+    <w:p>
       <w:bookmarkStart w:id="0" w:name="_GoBack"/>
       <w:bookmarkEnd w:id="0"/>
     </w:p>

</xml_diff>